<commit_message>
new contact type clustering plots
</commit_message>
<xml_diff>
--- a/snp_clustering_plot/CKB_SNP_Clustering_plot.docx
+++ b/snp_clustering_plot/CKB_SNP_Clustering_plot.docx
@@ -8255,7 +8255,17 @@
           <w:sz w:val="18"/>
           <w:szCs w:val="18"/>
         </w:rPr>
-        <w:t xml:space="preserve">      (not needed if classification was done for all SNPs)</w:t>
+        <w:t xml:space="preserve">      (not needed if classification was do</w:t>
+      </w:r>
+      <w:bookmarkStart w:id="0" w:name="_GoBack"/>
+      <w:bookmarkEnd w:id="0"/>
+      <w:r>
+        <w:rPr>
+          <w:rFonts w:ascii="Courier New" w:hAnsi="Courier New" w:cs="Courier New"/>
+          <w:sz w:val="18"/>
+          <w:szCs w:val="18"/>
+        </w:rPr>
+        <w:t>ne for all SNPs)</w:t>
       </w:r>
     </w:p>
     <w:p>
@@ -8279,8 +8289,6 @@
         </w:rPr>
         <w:t>get_highlight_avm.py</w:t>
       </w:r>
-      <w:bookmarkStart w:id="0" w:name="_GoBack"/>
-      <w:bookmarkEnd w:id="0"/>
     </w:p>
     <w:p>
       <w:pPr>
@@ -8335,7 +8343,7 @@
         <w:t xml:space="preserve">available at </w:t>
       </w:r>
       <w:r>
-        <w:t>K:\kadoorie\GWAS_data\phase12_snp_clustering_plot</w:t>
+        <w:t>K:\kadoorie\Groups\Genetics\PROJECTS\Kuang\phase12_snp_clustering_plot</w:t>
       </w:r>
       <w:r>
         <w:t xml:space="preserve">. </w:t>
@@ -8498,7 +8506,7 @@
           <w:rPr>
             <w:noProof/>
           </w:rPr>
-          <w:t>11</w:t>
+          <w:t>10</w:t>
         </w:r>
         <w:r>
           <w:rPr>

</xml_diff>